<commit_message>
Added contact list document
</commit_message>
<xml_diff>
--- a/Documents/Contacts.docx
+++ b/Documents/Contacts.docx
@@ -634,7 +634,12 @@
     </w:tbl>
     <w:p>
       <w:r>
-        <w:t>Note: Changing version numbers is not necessary when adding contacts to this list. A new version number is only needed for document structure and format changes.</w:t>
+        <w:t xml:space="preserve">Note: Changing version numbers is not necessary when </w:t>
+      </w:r>
+      <w:bookmarkStart w:id="0" w:name="_GoBack"/>
+      <w:bookmarkEnd w:id="0"/>
+      <w:r>
+        <w:t>adding contacts to this list. A new version number is only needed for document structure and format changes.</w:t>
       </w:r>
     </w:p>
     <w:p>
@@ -1620,7 +1625,7 @@
           <w:rFonts w:ascii="Times New Roman" w:hAnsi="Times New Roman" w:cs="Times New Roman"/>
         </w:rPr>
       </w:pPr>
-      <w:bookmarkStart w:id="0" w:name="_Toc379039120"/>
+      <w:bookmarkStart w:id="1" w:name="_Toc379039120"/>
       <w:r>
         <w:rPr>
           <w:rFonts w:ascii="Times New Roman" w:hAnsi="Times New Roman" w:cs="Times New Roman"/>
@@ -1628,7 +1633,7 @@
         <w:lastRenderedPageBreak/>
         <w:t>Introduction</w:t>
       </w:r>
-      <w:bookmarkEnd w:id="0"/>
+      <w:bookmarkEnd w:id="1"/>
     </w:p>
     <w:p>
       <w:pPr>
@@ -1637,14 +1642,14 @@
           <w:rFonts w:cs="Times New Roman"/>
         </w:rPr>
       </w:pPr>
-      <w:bookmarkStart w:id="1" w:name="_Toc379039121"/>
+      <w:bookmarkStart w:id="2" w:name="_Toc379039121"/>
       <w:r>
         <w:rPr>
           <w:rFonts w:cs="Times New Roman"/>
         </w:rPr>
         <w:t>Purpose of The Document</w:t>
       </w:r>
-      <w:bookmarkEnd w:id="1"/>
+      <w:bookmarkEnd w:id="2"/>
     </w:p>
     <w:p>
       <w:pPr>
@@ -1659,11 +1664,11 @@
       <w:pPr>
         <w:pStyle w:val="Heading2"/>
       </w:pPr>
-      <w:bookmarkStart w:id="2" w:name="_Toc379039122"/>
+      <w:bookmarkStart w:id="3" w:name="_Toc379039122"/>
       <w:r>
         <w:t>Distribution</w:t>
       </w:r>
-      <w:bookmarkEnd w:id="2"/>
+      <w:bookmarkEnd w:id="3"/>
     </w:p>
     <w:p>
       <w:pPr>
@@ -1676,8 +1681,6 @@
       <w:r>
         <w:t>in in a private repository, and be made available only to the team members listed in section two of this document.</w:t>
       </w:r>
-      <w:bookmarkStart w:id="3" w:name="_GoBack"/>
-      <w:bookmarkEnd w:id="3"/>
     </w:p>
     <w:p>
       <w:pPr>
@@ -2417,7 +2420,7 @@
         <w:sz w:val="18"/>
         <w:szCs w:val="18"/>
       </w:rPr>
-      <w:t xml:space="preserve">STEM Sensors </w:t>
+      <w:t xml:space="preserve">STEM </w:t>
     </w:r>
     <w:r>
       <w:rPr>
@@ -2427,7 +2430,7 @@
         <w:sz w:val="18"/>
         <w:szCs w:val="18"/>
       </w:rPr>
-      <w:t>Budget</w:t>
+      <w:t>Sensors Contact List</w:t>
     </w:r>
   </w:p>
   <w:p>
@@ -7302,7 +7305,7 @@
 </file>
 
 <file path=customXml/itemProps1.xml><?xml version="1.0" encoding="utf-8"?>
-<ds:datastoreItem xmlns:ds="http://schemas.openxmlformats.org/officeDocument/2006/customXml" ds:itemID="{4E5542FC-3F2C-4D1F-93DB-2E68B91EAA45}">
+<ds:datastoreItem xmlns:ds="http://schemas.openxmlformats.org/officeDocument/2006/customXml" ds:itemID="{7268602D-29A1-4428-9095-E8696420F8EF}">
   <ds:schemaRefs>
     <ds:schemaRef ds:uri="http://schemas.openxmlformats.org/officeDocument/2006/bibliography"/>
   </ds:schemaRefs>

</xml_diff>